<commit_message>
Basic logic of the principal functions of FileHandler
</commit_message>
<xml_diff>
--- a/documentation/Indexador de archivos de texto.docx
+++ b/documentation/Indexador de archivos de texto.docx
@@ -995,31 +995,39 @@
         <w:pStyle w:val="Prrafodelista"/>
         <w:numPr>
           <w:ilvl w:val="0"/>
-          <w:numId w:val="5"/>
+          <w:numId w:val="6"/>
         </w:numPr>
+        <w:rPr>
+          <w:rFonts w:ascii="Times New Roman" w:hAnsi="Times New Roman" w:cs="Times New Roman"/>
+          <w:sz w:val="28"/>
+          <w:szCs w:val="28"/>
+        </w:rPr>
+      </w:pPr>
+      <w:proofErr w:type="spellStart"/>
+      <w:r>
         <w:rPr>
           <w:rFonts w:ascii="Times New Roman" w:hAnsi="Times New Roman" w:cs="Times New Roman"/>
           <w:sz w:val="24"/>
           <w:szCs w:val="24"/>
         </w:rPr>
-      </w:pPr>
-      <w:proofErr w:type="spellStart"/>
+        <w:t>FileHandler</w:t>
+      </w:r>
+      <w:proofErr w:type="spellEnd"/>
       <w:r>
         <w:rPr>
           <w:rFonts w:ascii="Times New Roman" w:hAnsi="Times New Roman" w:cs="Times New Roman"/>
           <w:sz w:val="24"/>
           <w:szCs w:val="24"/>
         </w:rPr>
-        <w:t>FileSeeker</w:t>
-      </w:r>
-      <w:proofErr w:type="spellEnd"/>
+        <w:t>: Clase encargada de verificar que el archivo exista, que sea de un formato valido</w:t>
+      </w:r>
       <w:r>
         <w:rPr>
           <w:rFonts w:ascii="Times New Roman" w:hAnsi="Times New Roman" w:cs="Times New Roman"/>
           <w:sz w:val="24"/>
           <w:szCs w:val="24"/>
         </w:rPr>
-        <w:t>: Encargada de verificar que el archivo exista y que este sea de un formato valido para el programa, luego solicita la palabra clave a buscar</w:t>
+        <w:t>, abrirlo y una vez haya terminado el proceso de búsqueda, cerrarlo</w:t>
       </w:r>
     </w:p>
     <w:p>
@@ -1027,31 +1035,63 @@
         <w:pStyle w:val="Prrafodelista"/>
         <w:numPr>
           <w:ilvl w:val="0"/>
-          <w:numId w:val="5"/>
+          <w:numId w:val="6"/>
         </w:numPr>
+        <w:rPr>
+          <w:rFonts w:ascii="Times New Roman" w:hAnsi="Times New Roman" w:cs="Times New Roman"/>
+          <w:sz w:val="28"/>
+          <w:szCs w:val="28"/>
+        </w:rPr>
+      </w:pPr>
+      <w:proofErr w:type="spellStart"/>
+      <w:r>
         <w:rPr>
           <w:rFonts w:ascii="Times New Roman" w:hAnsi="Times New Roman" w:cs="Times New Roman"/>
           <w:sz w:val="24"/>
           <w:szCs w:val="24"/>
         </w:rPr>
-      </w:pPr>
-      <w:proofErr w:type="spellStart"/>
+        <w:t>Seeker</w:t>
+      </w:r>
+      <w:proofErr w:type="spellEnd"/>
       <w:r>
         <w:rPr>
           <w:rFonts w:ascii="Times New Roman" w:hAnsi="Times New Roman" w:cs="Times New Roman"/>
           <w:sz w:val="24"/>
           <w:szCs w:val="24"/>
         </w:rPr>
-        <w:t>Indexer</w:t>
-      </w:r>
-      <w:proofErr w:type="spellEnd"/>
+        <w:t>: Encargado de solicitar la palabra clave, buscarla en el archivo y guardar el numero de las líneas/secciones en donde se encuentra dicha palabra</w:t>
+      </w:r>
+    </w:p>
+    <w:p>
+      <w:pPr>
+        <w:pStyle w:val="Prrafodelista"/>
+        <w:numPr>
+          <w:ilvl w:val="0"/>
+          <w:numId w:val="6"/>
+        </w:numPr>
+        <w:rPr>
+          <w:rFonts w:ascii="Times New Roman" w:hAnsi="Times New Roman" w:cs="Times New Roman"/>
+          <w:sz w:val="28"/>
+          <w:szCs w:val="28"/>
+        </w:rPr>
+      </w:pPr>
+      <w:proofErr w:type="spellStart"/>
       <w:r>
         <w:rPr>
           <w:rFonts w:ascii="Times New Roman" w:hAnsi="Times New Roman" w:cs="Times New Roman"/>
           <w:sz w:val="24"/>
           <w:szCs w:val="24"/>
         </w:rPr>
-        <w:t>: Encargado de mostrar las líneas/secciones donde se encuentra la palabra</w:t>
+        <w:t>Indexer</w:t>
+      </w:r>
+      <w:proofErr w:type="spellEnd"/>
+      <w:r>
+        <w:rPr>
+          <w:rFonts w:ascii="Times New Roman" w:hAnsi="Times New Roman" w:cs="Times New Roman"/>
+          <w:sz w:val="24"/>
+          <w:szCs w:val="24"/>
+        </w:rPr>
+        <w:t>: Recibe las líneas/secciones en donde se encuentra la palabra clave y crea un archivo donde agrega dichas líneas/secciones junto a las estadísticas solicitadas con respecto a la palabra clave</w:t>
       </w:r>
     </w:p>
     <w:p>
@@ -1060,6 +1100,7 @@
           <w:rFonts w:ascii="Times New Roman" w:hAnsi="Times New Roman" w:cs="Times New Roman"/>
           <w:sz w:val="28"/>
           <w:szCs w:val="28"/>
+          <w:u w:val="single"/>
         </w:rPr>
       </w:pPr>
       <w:r>
@@ -1585,6 +1626,118 @@
     </w:lvl>
   </w:abstractNum>
   <w:abstractNum w:abstractNumId="4" w15:restartNumberingAfterBreak="0">
+    <w:nsid w:val="3CAA161F"/>
+    <w:multiLevelType w:val="hybridMultilevel"/>
+    <w:tmpl w:val="3E824C14"/>
+    <w:lvl w:ilvl="0" w:tplc="8F486438">
+      <w:numFmt w:val="bullet"/>
+      <w:lvlText w:val="-"/>
+      <w:lvlJc w:val="left"/>
+      <w:pPr>
+        <w:ind w:left="720" w:hanging="360"/>
+      </w:pPr>
+      <w:rPr>
+        <w:rFonts w:ascii="Times New Roman" w:eastAsiaTheme="minorHAnsi" w:hAnsi="Times New Roman" w:cs="Times New Roman" w:hint="default"/>
+      </w:rPr>
+    </w:lvl>
+    <w:lvl w:ilvl="1" w:tplc="140A0003" w:tentative="1">
+      <w:start w:val="1"/>
+      <w:numFmt w:val="bullet"/>
+      <w:lvlText w:val="o"/>
+      <w:lvlJc w:val="left"/>
+      <w:pPr>
+        <w:ind w:left="1440" w:hanging="360"/>
+      </w:pPr>
+      <w:rPr>
+        <w:rFonts w:ascii="Courier New" w:hAnsi="Courier New" w:cs="Courier New" w:hint="default"/>
+      </w:rPr>
+    </w:lvl>
+    <w:lvl w:ilvl="2" w:tplc="140A0005" w:tentative="1">
+      <w:start w:val="1"/>
+      <w:numFmt w:val="bullet"/>
+      <w:lvlText w:val=""/>
+      <w:lvlJc w:val="left"/>
+      <w:pPr>
+        <w:ind w:left="2160" w:hanging="360"/>
+      </w:pPr>
+      <w:rPr>
+        <w:rFonts w:ascii="Wingdings" w:hAnsi="Wingdings" w:hint="default"/>
+      </w:rPr>
+    </w:lvl>
+    <w:lvl w:ilvl="3" w:tplc="140A0001" w:tentative="1">
+      <w:start w:val="1"/>
+      <w:numFmt w:val="bullet"/>
+      <w:lvlText w:val=""/>
+      <w:lvlJc w:val="left"/>
+      <w:pPr>
+        <w:ind w:left="2880" w:hanging="360"/>
+      </w:pPr>
+      <w:rPr>
+        <w:rFonts w:ascii="Symbol" w:hAnsi="Symbol" w:hint="default"/>
+      </w:rPr>
+    </w:lvl>
+    <w:lvl w:ilvl="4" w:tplc="140A0003" w:tentative="1">
+      <w:start w:val="1"/>
+      <w:numFmt w:val="bullet"/>
+      <w:lvlText w:val="o"/>
+      <w:lvlJc w:val="left"/>
+      <w:pPr>
+        <w:ind w:left="3600" w:hanging="360"/>
+      </w:pPr>
+      <w:rPr>
+        <w:rFonts w:ascii="Courier New" w:hAnsi="Courier New" w:cs="Courier New" w:hint="default"/>
+      </w:rPr>
+    </w:lvl>
+    <w:lvl w:ilvl="5" w:tplc="140A0005" w:tentative="1">
+      <w:start w:val="1"/>
+      <w:numFmt w:val="bullet"/>
+      <w:lvlText w:val=""/>
+      <w:lvlJc w:val="left"/>
+      <w:pPr>
+        <w:ind w:left="4320" w:hanging="360"/>
+      </w:pPr>
+      <w:rPr>
+        <w:rFonts w:ascii="Wingdings" w:hAnsi="Wingdings" w:hint="default"/>
+      </w:rPr>
+    </w:lvl>
+    <w:lvl w:ilvl="6" w:tplc="140A0001" w:tentative="1">
+      <w:start w:val="1"/>
+      <w:numFmt w:val="bullet"/>
+      <w:lvlText w:val=""/>
+      <w:lvlJc w:val="left"/>
+      <w:pPr>
+        <w:ind w:left="5040" w:hanging="360"/>
+      </w:pPr>
+      <w:rPr>
+        <w:rFonts w:ascii="Symbol" w:hAnsi="Symbol" w:hint="default"/>
+      </w:rPr>
+    </w:lvl>
+    <w:lvl w:ilvl="7" w:tplc="140A0003" w:tentative="1">
+      <w:start w:val="1"/>
+      <w:numFmt w:val="bullet"/>
+      <w:lvlText w:val="o"/>
+      <w:lvlJc w:val="left"/>
+      <w:pPr>
+        <w:ind w:left="5760" w:hanging="360"/>
+      </w:pPr>
+      <w:rPr>
+        <w:rFonts w:ascii="Courier New" w:hAnsi="Courier New" w:cs="Courier New" w:hint="default"/>
+      </w:rPr>
+    </w:lvl>
+    <w:lvl w:ilvl="8" w:tplc="140A0005" w:tentative="1">
+      <w:start w:val="1"/>
+      <w:numFmt w:val="bullet"/>
+      <w:lvlText w:val=""/>
+      <w:lvlJc w:val="left"/>
+      <w:pPr>
+        <w:ind w:left="6480" w:hanging="360"/>
+      </w:pPr>
+      <w:rPr>
+        <w:rFonts w:ascii="Wingdings" w:hAnsi="Wingdings" w:hint="default"/>
+      </w:rPr>
+    </w:lvl>
+  </w:abstractNum>
+  <w:abstractNum w:abstractNumId="5" w15:restartNumberingAfterBreak="0">
     <w:nsid w:val="4DA1565C"/>
     <w:multiLevelType w:val="hybridMultilevel"/>
     <w:tmpl w:val="7C2649F8"/>
@@ -1709,6 +1862,9 @@
     <w:abstractNumId w:val="3"/>
   </w:num>
   <w:num w:numId="5" w16cid:durableId="1228304165">
+    <w:abstractNumId w:val="5"/>
+  </w:num>
+  <w:num w:numId="6" w16cid:durableId="1840004084">
     <w:abstractNumId w:val="4"/>
   </w:num>
 </w:numbering>

</xml_diff>